<commit_message>
First set of results
</commit_message>
<xml_diff>
--- a/docs/thesis.docx
+++ b/docs/thesis.docx
@@ -2053,7 +2053,7 @@
     </w:p>
     <w:p>
       <w:pPr>
-        <w:pStyle w:val="FirstParagraph"/>
+        <w:pStyle w:val="CaptionedFigure"/>
       </w:pPr>
       <w:r>
         <w:drawing>
@@ -2097,15 +2097,23 @@
           </wp:inline>
         </w:drawing>
       </w:r>
-      <w:r>
-        <w:t xml:space="preserve"> </w:t>
-      </w:r>
-      <w:r>
-        <w:t xml:space="preserve">*</w:t>
-      </w:r>
-      <w:r>
-        <w:t xml:space="preserve"> </w:t>
-      </w:r>
+    </w:p>
+    <w:p>
+      <w:pPr>
+        <w:pStyle w:val="ImageCaption"/>
+      </w:pPr>
+      <w:r>
+        <w:t xml:space="preserve">Figure 1: Marginal Entropy</w:t>
+      </w:r>
+    </w:p>
+    <w:p>
+      <w:pPr>
+        <w:pStyle w:val="Compact"/>
+        <w:numPr>
+          <w:numId w:val="1002"/>
+          <w:ilvl w:val="0"/>
+        </w:numPr>
+      </w:pPr>
       <w:r>
         <w:rPr>
           <w:i/>
@@ -2190,7 +2198,7 @@
       <w:pPr>
         <w:pStyle w:val="Compact"/>
         <w:numPr>
-          <w:numId w:val="1002"/>
+          <w:numId w:val="1003"/>
           <w:ilvl w:val="0"/>
         </w:numPr>
       </w:pPr>
@@ -2278,7 +2286,7 @@
       <w:pPr>
         <w:pStyle w:val="Compact"/>
         <w:numPr>
-          <w:numId w:val="1003"/>
+          <w:numId w:val="1004"/>
           <w:ilvl w:val="0"/>
         </w:numPr>
       </w:pPr>
@@ -2309,7 +2317,7 @@
     </w:p>
     <w:p>
       <w:pPr>
-        <w:pStyle w:val="FirstParagraph"/>
+        <w:pStyle w:val="CaptionedFigure"/>
       </w:pPr>
       <w:r>
         <w:drawing>
@@ -2353,24 +2361,45 @@
           </wp:inline>
         </w:drawing>
       </w:r>
-      <w:r>
-        <w:t xml:space="preserve"> </w:t>
-      </w:r>
-      <w:r>
-        <w:t xml:space="preserve">## Wader population abundance modelling</w:t>
-      </w:r>
-    </w:p>
-    <w:p>
-      <w:pPr>
-        <w:pStyle w:val="BodyText"/>
+    </w:p>
+    <w:p>
+      <w:pPr>
+        <w:pStyle w:val="ImageCaption"/>
+      </w:pPr>
+      <w:r>
+        <w:t xml:space="preserve">Figure 4: Relative Mututal Entropy</w:t>
+      </w:r>
+    </w:p>
+    <w:p>
+      <w:pPr>
+        <w:pStyle w:val="Heading2"/>
+      </w:pPr>
+      <w:bookmarkStart w:id="45" w:name="wader-population-abundance-modelling"/>
+      <w:r>
+        <w:t xml:space="preserve">Wader population abundance modelling</w:t>
+      </w:r>
+      <w:bookmarkEnd w:id="45"/>
+    </w:p>
+    <w:p>
+      <w:pPr>
+        <w:pStyle w:val="FirstParagraph"/>
       </w:pPr>
       <w:r>
         <w:t xml:space="preserve">Given the set of environmental covariates for each SBBS 1km</w:t>
       </w:r>
       <m:oMath>
-        <m:r>
-          <m:t>2</m:t>
-        </m:r>
+        <m:sSup>
+          <m:e>
+            <m:r>
+              <m:t>​</m:t>
+            </m:r>
+          </m:e>
+          <m:sup>
+            <m:r>
+              <m:t>2</m:t>
+            </m:r>
+          </m:sup>
+        </m:sSup>
       </m:oMath>
       <w:r>
         <w:t xml:space="preserve"> </w:t>
@@ -2388,7 +2417,16 @@
         <w:t xml:space="preserve">r</w:t>
       </w:r>
       <w:r>
-        <w:t xml:space="preserve">and the The tidymodels</w:t>
+        <w:t xml:space="preserve">and the</w:t>
+      </w:r>
+      <w:r>
+        <w:t xml:space="preserve"> </w:t>
+      </w:r>
+      <w:r>
+        <w:rPr>
+          <w:rStyle w:val="VerbatimChar"/>
+        </w:rPr>
+        <w:t xml:space="preserve">tidymodels</w:t>
       </w:r>
       <w:r>
         <w:t xml:space="preserve"> </w:t>
@@ -2414,7 +2452,7 @@
         <w:t xml:space="preserve"> </w:t>
       </w:r>
       <w:r>
-        <w:t xml:space="preserve">package was taken to fit a regression model. The resulting model gave an annual population for each breeding wader species across all of Shetland, from the 2002 to 2019. In order to fit the model the count data for each species were adjusted according to their mean detectability. All count data for a given SBBS 1km square was joined with the associated environmental covariate data. The joined data were thens plit such that 70% was allocated to model training and 30% to model testing. The training data were then processed so that covariates that have 80% absolute correlations with other covariates are removed; this ensures that possible adverse outcomes due to co-linearity are minimised</w:t>
+        <w:t xml:space="preserve">package was taken to fit a regression model. The resulting model enabled an annual population to be generated for each breeding wader species across all of Shetland, from the 2002 to 2019, as a function of environmental covariates. In order to fit the model the count data for each species were adjusted according to their mean detectability. All count data for a given SBBS 1km square was joined with the associated environmental covariate data. The joined data were thens plit such that 70% was allocated to model training and 30% to model testing. The training data were then processed so that covariates that have 80% absolute correlations with other covariates are removed; this ensures that possible adverse outcomes due to co-linearity are minimised</w:t>
       </w:r>
       <w:r>
         <w:t xml:space="preserve"> </w:t>
@@ -2437,68 +2475,197 @@
         <w:t xml:space="preserve">)</w:t>
       </w:r>
       <w:r>
-        <w:t xml:space="preserve">. The covariate data within the training dataset were then normalised to a mean of zero and a standard deviation of one. An extreme gradient boosting (xgboost) algorithm was used to fit a regression model using a poisson distribution. 10-fold cross validation was used to resample the data in order to ensure any bias in SBBS survey squares was minimised.</w:t>
+        <w:t xml:space="preserve">. The covariate data within the training dataset were then normalised to a mean of zero and a standard deviation of one. An extreme gradient boosting (xgboost) algorithm was used to fit a regression model using a poisson distribution. 10-fold cross validation was used to resample the data in order to ensure any bias in SBBS survey squares was minimised. Hyperparameters used to fit the xgboost model were selected using a grid containing 20 random variations for each hyperparameter:</w:t>
+      </w:r>
+    </w:p>
+    <w:p>
+      <w:pPr>
+        <w:pStyle w:val="Compact"/>
+        <w:numPr>
+          <w:numId w:val="1005"/>
+          <w:ilvl w:val="0"/>
+        </w:numPr>
+      </w:pPr>
+      <w:r>
+        <w:rPr>
+          <w:rStyle w:val="VerbatimChar"/>
+        </w:rPr>
+        <w:t xml:space="preserve">min_n</w:t>
+      </w:r>
+      <w:r>
+        <w:t xml:space="preserve"> </w:t>
+      </w:r>
+      <w:r>
+        <w:t xml:space="preserve">- the minimum number of data points in a node that are required for the node to be split further)</w:t>
+      </w:r>
+    </w:p>
+    <w:p>
+      <w:pPr>
+        <w:pStyle w:val="Compact"/>
+        <w:numPr>
+          <w:numId w:val="1005"/>
+          <w:ilvl w:val="0"/>
+        </w:numPr>
+      </w:pPr>
+      <w:r>
+        <w:rPr>
+          <w:rStyle w:val="VerbatimChar"/>
+        </w:rPr>
+        <w:t xml:space="preserve">trees</w:t>
+      </w:r>
+      <w:r>
+        <w:t xml:space="preserve"> </w:t>
+      </w:r>
+      <w:r>
+        <w:t xml:space="preserve">- the number of trees contained in the ensemble</w:t>
+      </w:r>
+    </w:p>
+    <w:p>
+      <w:pPr>
+        <w:pStyle w:val="Compact"/>
+        <w:numPr>
+          <w:numId w:val="1005"/>
+          <w:ilvl w:val="0"/>
+        </w:numPr>
+      </w:pPr>
+      <w:r>
+        <w:rPr>
+          <w:rStyle w:val="VerbatimChar"/>
+        </w:rPr>
+        <w:t xml:space="preserve">mtry</w:t>
+      </w:r>
+      <w:r>
+        <w:t xml:space="preserve"> </w:t>
+      </w:r>
+      <w:r>
+        <w:t xml:space="preserve">- the number of predictors (covariates) that will be randomly sampled at each split when creating the tree models.</w:t>
+      </w:r>
+    </w:p>
+    <w:p>
+      <w:pPr>
+        <w:pStyle w:val="FirstParagraph"/>
+      </w:pPr>
+      <w:r>
+        <w:t xml:space="preserve">A model was fit for each hyperparameter combination and for each species; giving 200 different models. The best model fit for each each species was selected according to the lowest root mean squared error (rmse). The hyperparamters associated with each best fit were then used to further tune the model for a final fit. The rmse for the final fit was then evaluated against the test dataset, for each species. Finally, to generate an annual population account across all over Shetland for each species, the final model fit was used across all SBBS 1km squares (n=?). This gave a mean estimate for abundance for each square, plus a lower and upper confidence interval. Summing up these values across all squares, for each species by year, gave an overall population estimate across Shetland for the years 2002 to 2019.</w:t>
       </w:r>
     </w:p>
     <w:p>
       <w:pPr>
         <w:pStyle w:val="Heading2"/>
       </w:pPr>
-      <w:bookmarkStart w:id="45" w:name="wader-spatial-distribution-modelling"/>
+      <w:bookmarkStart w:id="46" w:name="wader-spatial-distribution-modelling"/>
       <w:r>
         <w:t xml:space="preserve">Wader spatial distribution modelling</w:t>
       </w:r>
-      <w:bookmarkEnd w:id="45"/>
+      <w:bookmarkEnd w:id="46"/>
+    </w:p>
+    <w:p>
+      <w:pPr>
+        <w:pStyle w:val="FirstParagraph"/>
+      </w:pPr>
+      <w:r>
+        <w:t xml:space="preserve">Having generated an abundance prediction for each SBBS square, the spatial abundance can be plotted using the spatial coordinates for each SBBS square. Spatial distributions were plotted for 2002 and 2019 in order to visualise spatial abundance distribution between the two periods, for each species. The net change between the two periods was also plotted so as to visualise the areas of Shetland that have seen a net increase or decrease in species abundance between 2002 and 2019.</w:t>
+      </w:r>
     </w:p>
     <w:p>
       <w:pPr>
         <w:pStyle w:val="Heading2"/>
       </w:pPr>
-      <w:bookmarkStart w:id="46" w:name="landscape-connectivity"/>
+      <w:bookmarkStart w:id="47" w:name="landscape-connectivity"/>
       <w:r>
         <w:t xml:space="preserve">Landscape connectivity</w:t>
       </w:r>
-      <w:bookmarkEnd w:id="46"/>
+      <w:bookmarkEnd w:id="47"/>
     </w:p>
     <w:p>
       <w:pPr>
         <w:pStyle w:val="Heading1"/>
       </w:pPr>
-      <w:bookmarkStart w:id="47" w:name="results"/>
+      <w:bookmarkStart w:id="48" w:name="results"/>
       <w:r>
         <w:t xml:space="preserve">Results</w:t>
       </w:r>
-      <w:bookmarkEnd w:id="47"/>
+      <w:bookmarkEnd w:id="48"/>
     </w:p>
     <w:p>
       <w:pPr>
         <w:pStyle w:val="Heading2"/>
       </w:pPr>
-      <w:bookmarkStart w:id="48" w:name="explororatory-data-analysis"/>
+      <w:bookmarkStart w:id="49" w:name="explororatory-data-analysis"/>
       <w:r>
         <w:t xml:space="preserve">Explororatory Data Analysis</w:t>
       </w:r>
-      <w:bookmarkEnd w:id="48"/>
+      <w:bookmarkEnd w:id="49"/>
+    </w:p>
+    <w:p>
+      <w:pPr>
+        <w:pStyle w:val="Heading3"/>
+      </w:pPr>
+      <w:bookmarkStart w:id="50" w:name="initial-spatial-view"/>
+      <w:r>
+        <w:t xml:space="preserve">Initial spatial view</w:t>
+      </w:r>
+      <w:bookmarkEnd w:id="50"/>
+    </w:p>
+    <w:p>
+      <w:pPr>
+        <w:pStyle w:val="Heading3"/>
+      </w:pPr>
+      <w:bookmarkStart w:id="51" w:name="outliers"/>
+      <w:r>
+        <w:t xml:space="preserve">Outliers</w:t>
+      </w:r>
+      <w:bookmarkEnd w:id="51"/>
+    </w:p>
+    <w:p>
+      <w:pPr>
+        <w:pStyle w:val="Heading3"/>
+      </w:pPr>
+      <w:bookmarkStart w:id="52" w:name="changes-over-two-periods"/>
+      <w:r>
+        <w:t xml:space="preserve">Changes over two periods</w:t>
+      </w:r>
+      <w:bookmarkEnd w:id="52"/>
+    </w:p>
+    <w:p>
+      <w:pPr>
+        <w:pStyle w:val="Heading3"/>
+      </w:pPr>
+      <w:bookmarkStart w:id="53" w:name="zero-inflation"/>
+      <w:r>
+        <w:t xml:space="preserve">Zero inflation</w:t>
+      </w:r>
+      <w:bookmarkEnd w:id="53"/>
+    </w:p>
+    <w:p>
+      <w:pPr>
+        <w:pStyle w:val="Heading3"/>
+      </w:pPr>
+      <w:bookmarkStart w:id="54" w:name="coutn-data-distribution"/>
+      <w:r>
+        <w:t xml:space="preserve">Coutn data distribution</w:t>
+      </w:r>
+      <w:bookmarkEnd w:id="54"/>
     </w:p>
     <w:p>
       <w:pPr>
         <w:pStyle w:val="Heading2"/>
       </w:pPr>
-      <w:bookmarkStart w:id="49" w:name="survey-bootstrap"/>
+      <w:bookmarkStart w:id="55" w:name="survey-bootstrap"/>
       <w:r>
         <w:t xml:space="preserve">Survey Bootstrap</w:t>
       </w:r>
-      <w:bookmarkEnd w:id="49"/>
+      <w:bookmarkEnd w:id="55"/>
     </w:p>
     <w:p>
       <w:pPr>
         <w:pStyle w:val="Heading2"/>
       </w:pPr>
-      <w:bookmarkStart w:id="50" w:name="improved-grassland-classification"/>
+      <w:bookmarkStart w:id="56" w:name="improved-grassland-classification"/>
       <w:r>
         <w:t xml:space="preserve">Improved grassland classification</w:t>
       </w:r>
-      <w:bookmarkEnd w:id="50"/>
+      <w:bookmarkEnd w:id="56"/>
     </w:p>
     <w:p>
       <w:pPr>
@@ -2512,11 +2679,11 @@
       <w:pPr>
         <w:pStyle w:val="Heading2"/>
       </w:pPr>
-      <w:bookmarkStart w:id="51" w:name="landcover-histograms"/>
+      <w:bookmarkStart w:id="57" w:name="landcover-histograms"/>
       <w:r>
         <w:t xml:space="preserve">Landcover histograms</w:t>
       </w:r>
-      <w:bookmarkEnd w:id="51"/>
+      <w:bookmarkEnd w:id="57"/>
     </w:p>
     <w:p>
       <w:pPr>
@@ -2530,64 +2697,64 @@
       <w:pPr>
         <w:pStyle w:val="Heading2"/>
       </w:pPr>
-      <w:bookmarkStart w:id="52" w:name="density-plots"/>
+      <w:bookmarkStart w:id="58" w:name="density-plots"/>
       <w:r>
         <w:t xml:space="preserve">Density plots</w:t>
       </w:r>
-      <w:bookmarkEnd w:id="52"/>
+      <w:bookmarkEnd w:id="58"/>
     </w:p>
     <w:p>
       <w:pPr>
         <w:pStyle w:val="Heading2"/>
       </w:pPr>
-      <w:bookmarkStart w:id="53" w:name="environmental-covariate-response"/>
+      <w:bookmarkStart w:id="59" w:name="environmental-covariate-response"/>
       <w:r>
         <w:t xml:space="preserve">Environmental covariate response</w:t>
       </w:r>
-      <w:bookmarkEnd w:id="53"/>
+      <w:bookmarkEnd w:id="59"/>
     </w:p>
     <w:p>
       <w:pPr>
         <w:pStyle w:val="Heading2"/>
       </w:pPr>
-      <w:bookmarkStart w:id="54" w:name="it-covariate-response"/>
+      <w:bookmarkStart w:id="60" w:name="it-covariate-response"/>
       <w:r>
         <w:t xml:space="preserve">IT covariate response</w:t>
       </w:r>
-      <w:bookmarkEnd w:id="54"/>
+      <w:bookmarkEnd w:id="60"/>
     </w:p>
     <w:p>
       <w:pPr>
         <w:pStyle w:val="Heading2"/>
       </w:pPr>
-      <w:bookmarkStart w:id="55" w:name="abundance-spatial-distribution"/>
+      <w:bookmarkStart w:id="61" w:name="abundance-spatial-distribution"/>
       <w:r>
         <w:t xml:space="preserve">Abundance spatial distribution</w:t>
       </w:r>
-      <w:bookmarkEnd w:id="55"/>
+      <w:bookmarkEnd w:id="61"/>
     </w:p>
     <w:p>
       <w:pPr>
         <w:pStyle w:val="Heading2"/>
       </w:pPr>
-      <w:bookmarkStart w:id="56" w:name="abundance-population-trends"/>
+      <w:bookmarkStart w:id="62" w:name="abundance-population-trends"/>
       <w:r>
         <w:t xml:space="preserve">Abundance population trends</w:t>
       </w:r>
-      <w:bookmarkEnd w:id="56"/>
+      <w:bookmarkEnd w:id="62"/>
     </w:p>
     <w:p>
       <w:pPr>
         <w:pStyle w:val="Heading1"/>
       </w:pPr>
-      <w:bookmarkStart w:id="57" w:name="references"/>
+      <w:bookmarkStart w:id="63" w:name="references"/>
       <w:r>
         <w:t xml:space="preserve">References</w:t>
       </w:r>
-      <w:bookmarkEnd w:id="57"/>
-    </w:p>
-    <w:bookmarkStart w:id="87" w:name="refs"/>
-    <w:bookmarkStart w:id="58" w:name="ref-Abdi2020-aa"/>
+      <w:bookmarkEnd w:id="63"/>
+    </w:p>
+    <w:bookmarkStart w:id="93" w:name="refs"/>
+    <w:bookmarkStart w:id="64" w:name="ref-Abdi2020-aa"/>
     <w:p>
       <w:pPr>
         <w:pStyle w:val="Bibliography"/>
@@ -2611,8 +2778,8 @@
         <w:t xml:space="preserve">57 (1): 1–20.</w:t>
       </w:r>
     </w:p>
-    <w:bookmarkEnd w:id="58"/>
-    <w:bookmarkStart w:id="59" w:name="ref-Blake2020-zj"/>
+    <w:bookmarkEnd w:id="64"/>
+    <w:bookmarkStart w:id="65" w:name="ref-Blake2020-zj"/>
     <w:p>
       <w:pPr>
         <w:pStyle w:val="Bibliography"/>
@@ -2621,8 +2788,8 @@
         <w:t xml:space="preserve">Blake, Duncan. 2020. “Scotland Bare Peat.” https://github.com/duncansnh/Bare-peat.</w:t>
       </w:r>
     </w:p>
-    <w:bookmarkEnd w:id="59"/>
-    <w:bookmarkStart w:id="60" w:name="ref-Campbell1"/>
+    <w:bookmarkEnd w:id="65"/>
+    <w:bookmarkStart w:id="66" w:name="ref-Campbell1"/>
     <w:p>
       <w:pPr>
         <w:pStyle w:val="Bibliography"/>
@@ -2643,8 +2810,8 @@
         <w:t xml:space="preserve">.</w:t>
       </w:r>
     </w:p>
-    <w:bookmarkEnd w:id="60"/>
-    <w:bookmarkStart w:id="62" w:name="ref-noauthor_2014-bw"/>
+    <w:bookmarkEnd w:id="66"/>
+    <w:bookmarkStart w:id="68" w:name="ref-noauthor_2014-bw"/>
     <w:p>
       <w:pPr>
         <w:pStyle w:val="Bibliography"/>
@@ -2655,7 +2822,7 @@
       <w:r>
         <w:t xml:space="preserve"> </w:t>
       </w:r>
-      <w:hyperlink r:id="rId61">
+      <w:hyperlink r:id="rId67">
         <w:r>
           <w:rPr>
             <w:rStyle w:val="Hyperlink"/>
@@ -2667,8 +2834,8 @@
         <w:t xml:space="preserve">.</w:t>
       </w:r>
     </w:p>
-    <w:bookmarkEnd w:id="62"/>
-    <w:bookmarkStart w:id="63" w:name="ref-Eze2018-pd"/>
+    <w:bookmarkEnd w:id="68"/>
+    <w:bookmarkStart w:id="69" w:name="ref-Eze2018-pd"/>
     <w:p>
       <w:pPr>
         <w:pStyle w:val="Bibliography"/>
@@ -2692,8 +2859,8 @@
         <w:t xml:space="preserve">223 (October): 74–84.</w:t>
       </w:r>
     </w:p>
-    <w:bookmarkEnd w:id="63"/>
-    <w:bookmarkStart w:id="64" w:name="ref-Fiske2011-xf"/>
+    <w:bookmarkEnd w:id="69"/>
+    <w:bookmarkStart w:id="70" w:name="ref-Fiske2011-xf"/>
     <w:p>
       <w:pPr>
         <w:pStyle w:val="Bibliography"/>
@@ -2717,8 +2884,8 @@
         <w:t xml:space="preserve">43 (10): 1–23.</w:t>
       </w:r>
     </w:p>
-    <w:bookmarkEnd w:id="64"/>
-    <w:bookmarkStart w:id="65" w:name="ref-Franks2017-co"/>
+    <w:bookmarkEnd w:id="70"/>
+    <w:bookmarkStart w:id="71" w:name="ref-Franks2017-co"/>
     <w:p>
       <w:pPr>
         <w:pStyle w:val="Bibliography"/>
@@ -2742,8 +2909,8 @@
         <w:t xml:space="preserve">64 (3): 393–409.</w:t>
       </w:r>
     </w:p>
-    <w:bookmarkEnd w:id="65"/>
-    <w:bookmarkStart w:id="66" w:name="Xc1035fe64dbdd93986e190df212fc806af046b3"/>
+    <w:bookmarkEnd w:id="71"/>
+    <w:bookmarkStart w:id="72" w:name="Xc1035fe64dbdd93986e190df212fc806af046b3"/>
     <w:p>
       <w:pPr>
         <w:pStyle w:val="Bibliography"/>
@@ -2752,8 +2919,8 @@
         <w:t xml:space="preserve">Gagkas, Z., Lilly, A., Baggaley, N. &amp; Donnelly, D. 2019. “Map of Available Water Capacity of Soils in Scotland.”</w:t>
       </w:r>
     </w:p>
-    <w:bookmarkEnd w:id="66"/>
-    <w:bookmarkStart w:id="67" w:name="ref-Grant2000-ns"/>
+    <w:bookmarkEnd w:id="72"/>
+    <w:bookmarkStart w:id="73" w:name="ref-Grant2000-ns"/>
     <w:p>
       <w:pPr>
         <w:pStyle w:val="Bibliography"/>
@@ -2777,8 +2944,8 @@
         <w:t xml:space="preserve">47 (1): 41–51.</w:t>
       </w:r>
     </w:p>
-    <w:bookmarkEnd w:id="67"/>
-    <w:bookmarkStart w:id="68" w:name="ref-landscapemetrics"/>
+    <w:bookmarkEnd w:id="73"/>
+    <w:bookmarkStart w:id="74" w:name="ref-landscapemetrics"/>
     <w:p>
       <w:pPr>
         <w:pStyle w:val="Bibliography"/>
@@ -2802,8 +2969,8 @@
         <w:t xml:space="preserve">42: 1648–57.</w:t>
       </w:r>
     </w:p>
-    <w:bookmarkEnd w:id="68"/>
-    <w:bookmarkStart w:id="70" w:name="ref-elevatr"/>
+    <w:bookmarkEnd w:id="74"/>
+    <w:bookmarkStart w:id="76" w:name="ref-elevatr"/>
     <w:p>
       <w:pPr>
         <w:pStyle w:val="Bibliography"/>
@@ -2826,7 +2993,7 @@
       <w:r>
         <w:t xml:space="preserve"> </w:t>
       </w:r>
-      <w:hyperlink r:id="rId69">
+      <w:hyperlink r:id="rId75">
         <w:r>
           <w:rPr>
             <w:rStyle w:val="Hyperlink"/>
@@ -2838,8 +3005,8 @@
         <w:t xml:space="preserve">.</w:t>
       </w:r>
     </w:p>
-    <w:bookmarkEnd w:id="70"/>
-    <w:bookmarkStart w:id="72" w:name="ref-tidymodels"/>
+    <w:bookmarkEnd w:id="76"/>
+    <w:bookmarkStart w:id="78" w:name="ref-tidymodels"/>
     <w:p>
       <w:pPr>
         <w:pStyle w:val="Bibliography"/>
@@ -2862,7 +3029,7 @@
       <w:r>
         <w:t xml:space="preserve"> </w:t>
       </w:r>
-      <w:hyperlink r:id="rId71">
+      <w:hyperlink r:id="rId77">
         <w:r>
           <w:rPr>
             <w:rStyle w:val="Hyperlink"/>
@@ -2874,8 +3041,8 @@
         <w:t xml:space="preserve">.</w:t>
       </w:r>
     </w:p>
-    <w:bookmarkEnd w:id="72"/>
-    <w:bookmarkStart w:id="73" w:name="X281cfb5c30af3cb11602389e4468c737eca2860"/>
+    <w:bookmarkEnd w:id="78"/>
+    <w:bookmarkStart w:id="79" w:name="X281cfb5c30af3cb11602389e4468c737eca2860"/>
     <w:p>
       <w:pPr>
         <w:pStyle w:val="Bibliography"/>
@@ -2884,8 +3051,8 @@
         <w:t xml:space="preserve">Lilly, A and Baggaley, N and Donnelly, D. 2012. “Map of Soil Organic Carbon in Top Soils of Scotland. Map Prepared for EU Project GS-SOIL.”</w:t>
       </w:r>
     </w:p>
-    <w:bookmarkEnd w:id="73"/>
-    <w:bookmarkStart w:id="74" w:name="ref-McCallum2018-gx"/>
+    <w:bookmarkEnd w:id="79"/>
+    <w:bookmarkStart w:id="80" w:name="ref-McCallum2018-gx"/>
     <w:p>
       <w:pPr>
         <w:pStyle w:val="Bibliography"/>
@@ -2906,8 +3073,8 @@
         <w:t xml:space="preserve">, June, 677–87.</w:t>
       </w:r>
     </w:p>
-    <w:bookmarkEnd w:id="74"/>
-    <w:bookmarkStart w:id="75" w:name="ref-Newson2008-oq"/>
+    <w:bookmarkEnd w:id="80"/>
+    <w:bookmarkStart w:id="81" w:name="ref-Newson2008-oq"/>
     <w:p>
       <w:pPr>
         <w:pStyle w:val="Bibliography"/>
@@ -2931,8 +3098,8 @@
         <w:t xml:space="preserve">45 (5): 1330–8.</w:t>
       </w:r>
     </w:p>
-    <w:bookmarkEnd w:id="75"/>
-    <w:bookmarkStart w:id="76" w:name="ref-Nowosad2019-bo"/>
+    <w:bookmarkEnd w:id="81"/>
+    <w:bookmarkStart w:id="82" w:name="ref-Nowosad2019-bo"/>
     <w:p>
       <w:pPr>
         <w:pStyle w:val="Bibliography"/>
@@ -2956,8 +3123,8 @@
         <w:t xml:space="preserve">34 (9): 2091–2101.</w:t>
       </w:r>
     </w:p>
-    <w:bookmarkEnd w:id="76"/>
-    <w:bookmarkStart w:id="77" w:name="ref-OBrien1998-iy"/>
+    <w:bookmarkEnd w:id="82"/>
+    <w:bookmarkStart w:id="83" w:name="ref-OBrien1998-iy"/>
     <w:p>
       <w:pPr>
         <w:pStyle w:val="Bibliography"/>
@@ -2981,8 +3148,8 @@
         <w:t xml:space="preserve">85: 60–65.</w:t>
       </w:r>
     </w:p>
-    <w:bookmarkEnd w:id="77"/>
-    <w:bookmarkStart w:id="79" w:name="ref-spatial-features"/>
+    <w:bookmarkEnd w:id="83"/>
+    <w:bookmarkStart w:id="85" w:name="ref-spatial-features"/>
     <w:p>
       <w:pPr>
         <w:pStyle w:val="Bibliography"/>
@@ -3008,7 +3175,7 @@
       <w:r>
         <w:t xml:space="preserve"> </w:t>
       </w:r>
-      <w:hyperlink r:id="rId78">
+      <w:hyperlink r:id="rId84">
         <w:r>
           <w:rPr>
             <w:rStyle w:val="Hyperlink"/>
@@ -3020,8 +3187,8 @@
         <w:t xml:space="preserve">.</w:t>
       </w:r>
     </w:p>
-    <w:bookmarkEnd w:id="79"/>
-    <w:bookmarkStart w:id="81" w:name="ref-R-lang"/>
+    <w:bookmarkEnd w:id="85"/>
+    <w:bookmarkStart w:id="87" w:name="ref-R-lang"/>
     <w:p>
       <w:pPr>
         <w:pStyle w:val="Bibliography"/>
@@ -3044,7 +3211,7 @@
       <w:r>
         <w:t xml:space="preserve"> </w:t>
       </w:r>
-      <w:hyperlink r:id="rId80">
+      <w:hyperlink r:id="rId86">
         <w:r>
           <w:rPr>
             <w:rStyle w:val="Hyperlink"/>
@@ -3056,8 +3223,8 @@
         <w:t xml:space="preserve">.</w:t>
       </w:r>
     </w:p>
-    <w:bookmarkEnd w:id="81"/>
-    <w:bookmarkStart w:id="83" w:name="ref-sentinel-ovr"/>
+    <w:bookmarkEnd w:id="87"/>
+    <w:bookmarkStart w:id="89" w:name="ref-sentinel-ovr"/>
     <w:p>
       <w:pPr>
         <w:pStyle w:val="Bibliography"/>
@@ -3068,7 +3235,7 @@
       <w:r>
         <w:t xml:space="preserve"> </w:t>
       </w:r>
-      <w:hyperlink r:id="rId82">
+      <w:hyperlink r:id="rId88">
         <w:r>
           <w:rPr>
             <w:rStyle w:val="Hyperlink"/>
@@ -3080,8 +3247,8 @@
         <w:t xml:space="preserve">.</w:t>
       </w:r>
     </w:p>
-    <w:bookmarkEnd w:id="83"/>
-    <w:bookmarkStart w:id="84" w:name="ref-Smart2006-dt"/>
+    <w:bookmarkEnd w:id="89"/>
+    <w:bookmarkStart w:id="90" w:name="ref-Smart2006-dt"/>
     <w:p>
       <w:pPr>
         <w:pStyle w:val="Bibliography"/>
@@ -3105,8 +3272,8 @@
         <w:t xml:space="preserve">43 (3): 454–63.</w:t>
       </w:r>
     </w:p>
-    <w:bookmarkEnd w:id="84"/>
-    <w:bookmarkStart w:id="85" w:name="ref-mgcv"/>
+    <w:bookmarkEnd w:id="90"/>
+    <w:bookmarkStart w:id="91" w:name="ref-mgcv"/>
     <w:p>
       <w:pPr>
         <w:pStyle w:val="Bibliography"/>
@@ -3130,8 +3297,8 @@
         <w:t xml:space="preserve">65 (1): 95–114.</w:t>
       </w:r>
     </w:p>
-    <w:bookmarkEnd w:id="85"/>
-    <w:bookmarkStart w:id="86" w:name="ref-Zuur2010-kp"/>
+    <w:bookmarkEnd w:id="91"/>
+    <w:bookmarkStart w:id="92" w:name="ref-Zuur2010-kp"/>
     <w:p>
       <w:pPr>
         <w:pStyle w:val="Bibliography"/>
@@ -3155,8 +3322,8 @@
         <w:t xml:space="preserve">1 (1): 3–14.</w:t>
       </w:r>
     </w:p>
-    <w:bookmarkEnd w:id="86"/>
-    <w:bookmarkEnd w:id="87"/>
+    <w:bookmarkEnd w:id="92"/>
+    <w:bookmarkEnd w:id="93"/>
     <w:sectPr/>
   </w:body>
 </w:document>
@@ -3403,6 +3570,12 @@
     <w:abstractNumId w:val="991"/>
   </w:num>
   <w:num w:numId="1003">
+    <w:abstractNumId w:val="991"/>
+  </w:num>
+  <w:num w:numId="1004">
+    <w:abstractNumId w:val="991"/>
+  </w:num>
+  <w:num w:numId="1005">
     <w:abstractNumId w:val="991"/>
   </w:num>
 </w:numbering>

</xml_diff>